<commit_message>
Added deletion and documentet changes
</commit_message>
<xml_diff>
--- a/documentation/API_kutsut.docx
+++ b/documentation/API_kutsut.docx
@@ -4,15 +4,7 @@
   <w:body>
     <w:p>
       <w:r>
-        <w:t xml:space="preserve">Kaikki </w:t>
-      </w:r>
-      <w:proofErr w:type="spellStart"/>
-      <w:r>
-        <w:t>API:n</w:t>
-      </w:r>
-      <w:proofErr w:type="spellEnd"/>
-      <w:r>
-        <w:t xml:space="preserve"> syötteet ja palautukset ovat JSON muodossa</w:t>
+        <w:t>Kaikki API:n syötteet ja palautukset ovat JSON muodossa</w:t>
       </w:r>
       <w:r>
         <w:br/>
@@ -23,13 +15,8 @@
       <w:r>
         <w:br/>
       </w:r>
-      <w:proofErr w:type="spellStart"/>
-      <w:r>
-        <w:t>Boldilla</w:t>
-      </w:r>
-      <w:proofErr w:type="spellEnd"/>
-      <w:r>
-        <w:t xml:space="preserve"> kirjoitetut kutsut vaativat salasana tunnistautumisen</w:t>
+      <w:r>
+        <w:t>Boldilla kirjoitetut kutsut vaativat salasana tunnistautumisen</w:t>
       </w:r>
       <w:r>
         <w:br/>
@@ -46,13 +33,8 @@
         </w:rPr>
       </w:pPr>
       <w:r>
-        <w:t>GET /</w:t>
-      </w:r>
-      <w:proofErr w:type="spellStart"/>
-      <w:r>
-        <w:t>segments</w:t>
-      </w:r>
-      <w:proofErr w:type="spellEnd"/>
+        <w:t>GET /segments</w:t>
+      </w:r>
     </w:p>
     <w:p>
       <w:pPr>
@@ -71,15 +53,7 @@
     </w:p>
     <w:p>
       <w:r>
-        <w:t>GET /</w:t>
-      </w:r>
-      <w:proofErr w:type="spellStart"/>
-      <w:r>
-        <w:t>segments</w:t>
-      </w:r>
-      <w:proofErr w:type="spellEnd"/>
-      <w:r>
-        <w:t>/:id</w:t>
+        <w:t>GET /segments/:id</w:t>
       </w:r>
     </w:p>
     <w:p>
@@ -132,23 +106,7 @@
           <w:b/>
           <w:bCs/>
         </w:rPr>
-        <w:t>PUT /</w:t>
-      </w:r>
-      <w:proofErr w:type="spellStart"/>
-      <w:r>
-        <w:rPr>
-          <w:b/>
-          <w:bCs/>
-        </w:rPr>
-        <w:t>segments</w:t>
-      </w:r>
-      <w:proofErr w:type="spellEnd"/>
-      <w:r>
-        <w:rPr>
-          <w:b/>
-          <w:bCs/>
-        </w:rPr>
-        <w:t>/:id</w:t>
+        <w:t>PUT /segments/:id</w:t>
       </w:r>
     </w:p>
     <w:p>
@@ -219,18 +177,8 @@
           <w:b/>
           <w:bCs/>
         </w:rPr>
-        <w:t xml:space="preserve">  </w:t>
-      </w:r>
-      <w:proofErr w:type="spellStart"/>
-      <w:r>
-        <w:rPr>
-          <w:b/>
-          <w:bCs/>
-        </w:rPr>
-        <w:t>Points</w:t>
-      </w:r>
-      <w:proofErr w:type="spellEnd"/>
-      <w:proofErr w:type="gramStart"/>
+        <w:t xml:space="preserve">  Points</w:t>
+      </w:r>
       <w:r>
         <w:rPr>
           <w:b/>
@@ -252,7 +200,6 @@
         </w:rPr>
         <w:t>:</w:t>
       </w:r>
-      <w:proofErr w:type="gramEnd"/>
       <w:r>
         <w:rPr>
           <w:b/>
@@ -302,43 +249,18 @@
           <w:b/>
           <w:bCs/>
         </w:rPr>
-        <w:t xml:space="preserve">                 </w:t>
-      </w:r>
-      <w:proofErr w:type="spellStart"/>
-      <w:r>
-        <w:rPr>
-          <w:b/>
-          <w:bCs/>
-        </w:rPr>
-        <w:t>lat</w:t>
-      </w:r>
-      <w:proofErr w:type="spellEnd"/>
-      <w:r>
-        <w:rPr>
-          <w:b/>
-          <w:bCs/>
-        </w:rPr>
-        <w:t>:</w:t>
-      </w:r>
-      <w:r>
-        <w:br/>
-      </w:r>
-      <w:r>
-        <w:rPr>
-          <w:b/>
-          <w:bCs/>
-        </w:rPr>
-        <w:t xml:space="preserve">                 </w:t>
-      </w:r>
-      <w:proofErr w:type="spellStart"/>
-      <w:r>
-        <w:rPr>
-          <w:b/>
-          <w:bCs/>
-        </w:rPr>
-        <w:t>lng</w:t>
-      </w:r>
-      <w:proofErr w:type="spellEnd"/>
+        <w:t xml:space="preserve">                 lat:</w:t>
+      </w:r>
+      <w:r>
+        <w:br/>
+      </w:r>
+      <w:r>
+        <w:rPr>
+          <w:b/>
+          <w:bCs/>
+        </w:rPr>
+        <w:t xml:space="preserve">                 lng</w:t>
+      </w:r>
       <w:r>
         <w:rPr>
           <w:b/>
@@ -408,49 +330,8 @@
           <w:b/>
           <w:bCs/>
         </w:rPr>
-        <w:t xml:space="preserve">! </w:t>
-      </w:r>
-      <w:proofErr w:type="spellStart"/>
-      <w:r>
-        <w:rPr>
-          <w:b/>
-          <w:bCs/>
-        </w:rPr>
-        <w:t>Body:n</w:t>
-      </w:r>
-      <w:proofErr w:type="spellEnd"/>
-      <w:r>
-        <w:rPr>
-          <w:b/>
-          <w:bCs/>
-        </w:rPr>
-        <w:t xml:space="preserve"> ja parametrin </w:t>
-      </w:r>
-      <w:proofErr w:type="spellStart"/>
-      <w:r>
-        <w:rPr>
-          <w:b/>
-          <w:bCs/>
-        </w:rPr>
-        <w:t>id:n</w:t>
-      </w:r>
-      <w:proofErr w:type="spellEnd"/>
-      <w:r>
-        <w:rPr>
-          <w:b/>
-          <w:bCs/>
-        </w:rPr>
-        <w:t xml:space="preserve"> oltava </w:t>
-      </w:r>
-      <w:proofErr w:type="gramStart"/>
-      <w:r>
-        <w:rPr>
-          <w:b/>
-          <w:bCs/>
-        </w:rPr>
-        <w:t>sama !</w:t>
-      </w:r>
-      <w:proofErr w:type="gramEnd"/>
+        <w:t>! Body:n ja parametrin id:n oltava sama !</w:t>
+      </w:r>
     </w:p>
     <w:p>
       <w:pPr>
@@ -498,23 +379,7 @@
           <w:b/>
           <w:bCs/>
         </w:rPr>
-        <w:t xml:space="preserve"> /</w:t>
-      </w:r>
-      <w:proofErr w:type="spellStart"/>
-      <w:r>
-        <w:rPr>
-          <w:b/>
-          <w:bCs/>
-        </w:rPr>
-        <w:t>segments</w:t>
-      </w:r>
-      <w:proofErr w:type="spellEnd"/>
-      <w:r>
-        <w:rPr>
-          <w:b/>
-          <w:bCs/>
-        </w:rPr>
-        <w:t>/:id</w:t>
+        <w:t xml:space="preserve"> /segments/:id</w:t>
       </w:r>
     </w:p>
     <w:p>
@@ -592,18 +457,8 @@
           <w:b/>
           <w:bCs/>
         </w:rPr>
-        <w:t xml:space="preserve">  </w:t>
-      </w:r>
-      <w:proofErr w:type="spellStart"/>
-      <w:r>
-        <w:rPr>
-          <w:b/>
-          <w:bCs/>
-        </w:rPr>
-        <w:t>Points</w:t>
-      </w:r>
-      <w:proofErr w:type="spellEnd"/>
-      <w:proofErr w:type="gramStart"/>
+        <w:t xml:space="preserve">  Points</w:t>
+      </w:r>
       <w:r>
         <w:rPr>
           <w:b/>
@@ -618,7 +473,6 @@
         </w:rPr>
         <w:t>:[</w:t>
       </w:r>
-      <w:proofErr w:type="gramEnd"/>
       <w:r>
         <w:br/>
       </w:r>
@@ -647,49 +501,17 @@
           <w:b/>
           <w:bCs/>
         </w:rPr>
-        <w:t xml:space="preserve">                 </w:t>
-      </w:r>
-      <w:proofErr w:type="spellStart"/>
-      <w:r>
-        <w:rPr>
-          <w:b/>
-          <w:bCs/>
-        </w:rPr>
-        <w:t>lat</w:t>
-      </w:r>
-      <w:proofErr w:type="spellEnd"/>
-      <w:r>
-        <w:rPr>
-          <w:b/>
-          <w:bCs/>
-        </w:rPr>
-        <w:t>:</w:t>
-      </w:r>
-      <w:r>
-        <w:br/>
-      </w:r>
-      <w:r>
-        <w:rPr>
-          <w:b/>
-          <w:bCs/>
-        </w:rPr>
-        <w:t xml:space="preserve">                 </w:t>
-      </w:r>
-      <w:proofErr w:type="spellStart"/>
-      <w:r>
-        <w:rPr>
-          <w:b/>
-          <w:bCs/>
-        </w:rPr>
-        <w:t>lng</w:t>
-      </w:r>
-      <w:proofErr w:type="spellEnd"/>
-      <w:r>
-        <w:rPr>
-          <w:b/>
-          <w:bCs/>
-        </w:rPr>
-        <w:t>:</w:t>
+        <w:t xml:space="preserve">                 lat:</w:t>
+      </w:r>
+      <w:r>
+        <w:br/>
+      </w:r>
+      <w:r>
+        <w:rPr>
+          <w:b/>
+          <w:bCs/>
+        </w:rPr>
+        <w:t xml:space="preserve">                 lng:</w:t>
       </w:r>
       <w:r>
         <w:br/>
@@ -743,49 +565,8 @@
           <w:b/>
           <w:bCs/>
         </w:rPr>
-        <w:t xml:space="preserve">! </w:t>
-      </w:r>
-      <w:proofErr w:type="spellStart"/>
-      <w:r>
-        <w:rPr>
-          <w:b/>
-          <w:bCs/>
-        </w:rPr>
-        <w:t>Body:n</w:t>
-      </w:r>
-      <w:proofErr w:type="spellEnd"/>
-      <w:r>
-        <w:rPr>
-          <w:b/>
-          <w:bCs/>
-        </w:rPr>
-        <w:t xml:space="preserve"> ja parametrin </w:t>
-      </w:r>
-      <w:proofErr w:type="spellStart"/>
-      <w:r>
-        <w:rPr>
-          <w:b/>
-          <w:bCs/>
-        </w:rPr>
-        <w:t>id:n</w:t>
-      </w:r>
-      <w:proofErr w:type="spellEnd"/>
-      <w:r>
-        <w:rPr>
-          <w:b/>
-          <w:bCs/>
-        </w:rPr>
-        <w:t xml:space="preserve"> oltava </w:t>
-      </w:r>
-      <w:proofErr w:type="gramStart"/>
-      <w:r>
-        <w:rPr>
-          <w:b/>
-          <w:bCs/>
-        </w:rPr>
-        <w:t>sama !</w:t>
-      </w:r>
-      <w:proofErr w:type="gramEnd"/>
+        <w:t>! Body:n ja parametrin id:n oltava sama !</w:t>
+      </w:r>
     </w:p>
     <w:p>
       <w:pPr>
@@ -818,23 +599,7 @@
           <w:b/>
           <w:bCs/>
         </w:rPr>
-        <w:t>DELETE /</w:t>
-      </w:r>
-      <w:proofErr w:type="spellStart"/>
-      <w:r>
-        <w:rPr>
-          <w:b/>
-          <w:bCs/>
-        </w:rPr>
-        <w:t>segments</w:t>
-      </w:r>
-      <w:proofErr w:type="spellEnd"/>
-      <w:r>
-        <w:rPr>
-          <w:b/>
-          <w:bCs/>
-        </w:rPr>
-        <w:t>/:id</w:t>
+        <w:t>DELETE /segments/:id</w:t>
       </w:r>
     </w:p>
     <w:p>
@@ -858,21 +623,8 @@
     </w:p>
     <w:p>
       <w:r>
-        <w:t>GET /</w:t>
-      </w:r>
-      <w:proofErr w:type="spellStart"/>
-      <w:r>
-        <w:t>segments</w:t>
-      </w:r>
-      <w:proofErr w:type="spellEnd"/>
-      <w:r>
-        <w:t>/</w:t>
-      </w:r>
-      <w:proofErr w:type="spellStart"/>
-      <w:r>
-        <w:t>update</w:t>
-      </w:r>
-      <w:proofErr w:type="spellEnd"/>
+        <w:t>GET /segments/update</w:t>
+      </w:r>
     </w:p>
     <w:p>
       <w:pPr>
@@ -886,36 +638,12 @@
         </w:rPr>
       </w:pPr>
       <w:r>
-        <w:t xml:space="preserve">Viimeisin </w:t>
-      </w:r>
-      <w:proofErr w:type="spellStart"/>
-      <w:r>
-        <w:t>lumietietopäivitys</w:t>
-      </w:r>
-      <w:proofErr w:type="spellEnd"/>
-      <w:r>
-        <w:t xml:space="preserve"> kaikista segmenteistä</w:t>
-      </w:r>
-    </w:p>
-    <w:p>
-      <w:r>
-        <w:t>GET /</w:t>
-      </w:r>
-      <w:proofErr w:type="spellStart"/>
-      <w:r>
-        <w:t>segments</w:t>
-      </w:r>
-      <w:proofErr w:type="spellEnd"/>
-      <w:r>
-        <w:t>/</w:t>
-      </w:r>
-      <w:proofErr w:type="spellStart"/>
-      <w:r>
-        <w:t>update</w:t>
-      </w:r>
-      <w:proofErr w:type="spellEnd"/>
-      <w:r>
-        <w:t>/:id</w:t>
+        <w:t>Viimeisin lumietietopäivitys kaikista segmenteistä</w:t>
+      </w:r>
+    </w:p>
+    <w:p>
+      <w:r>
+        <w:t>GET /segments/update/:id</w:t>
       </w:r>
     </w:p>
     <w:p>
@@ -945,39 +673,7 @@
           <w:b/>
           <w:bCs/>
         </w:rPr>
-        <w:t>POST /</w:t>
-      </w:r>
-      <w:proofErr w:type="spellStart"/>
-      <w:r>
-        <w:rPr>
-          <w:b/>
-          <w:bCs/>
-        </w:rPr>
-        <w:t>segments</w:t>
-      </w:r>
-      <w:proofErr w:type="spellEnd"/>
-      <w:r>
-        <w:rPr>
-          <w:b/>
-          <w:bCs/>
-        </w:rPr>
-        <w:t>/</w:t>
-      </w:r>
-      <w:proofErr w:type="spellStart"/>
-      <w:r>
-        <w:rPr>
-          <w:b/>
-          <w:bCs/>
-        </w:rPr>
-        <w:t>update</w:t>
-      </w:r>
-      <w:proofErr w:type="spellEnd"/>
-      <w:r>
-        <w:rPr>
-          <w:b/>
-          <w:bCs/>
-        </w:rPr>
-        <w:t>/:id</w:t>
+        <w:t>POST update/:id</w:t>
       </w:r>
     </w:p>
     <w:p>
@@ -1073,49 +769,8 @@
           <w:b/>
           <w:bCs/>
         </w:rPr>
-        <w:t xml:space="preserve">! </w:t>
-      </w:r>
-      <w:proofErr w:type="spellStart"/>
-      <w:r>
-        <w:rPr>
-          <w:b/>
-          <w:bCs/>
-        </w:rPr>
-        <w:t>Body:n</w:t>
-      </w:r>
-      <w:proofErr w:type="spellEnd"/>
-      <w:r>
-        <w:rPr>
-          <w:b/>
-          <w:bCs/>
-        </w:rPr>
-        <w:t xml:space="preserve"> Segmentin ja parametrin </w:t>
-      </w:r>
-      <w:proofErr w:type="spellStart"/>
-      <w:r>
-        <w:rPr>
-          <w:b/>
-          <w:bCs/>
-        </w:rPr>
-        <w:t>id:n</w:t>
-      </w:r>
-      <w:proofErr w:type="spellEnd"/>
-      <w:r>
-        <w:rPr>
-          <w:b/>
-          <w:bCs/>
-        </w:rPr>
-        <w:t xml:space="preserve"> oltava </w:t>
-      </w:r>
-      <w:proofErr w:type="gramStart"/>
-      <w:r>
-        <w:rPr>
-          <w:b/>
-          <w:bCs/>
-        </w:rPr>
-        <w:t>sama !</w:t>
-      </w:r>
-      <w:proofErr w:type="gramEnd"/>
+        <w:t>! Body:n Segmentin ja parametrin id:n oltava sama !</w:t>
+      </w:r>
     </w:p>
     <w:p>
       <w:pPr>
@@ -1148,17 +803,137 @@
           <w:b/>
           <w:bCs/>
         </w:rPr>
-        <w:t>GET /</w:t>
-      </w:r>
-      <w:proofErr w:type="spellStart"/>
-      <w:r>
-        <w:rPr>
-          <w:b/>
-          <w:bCs/>
-        </w:rPr>
-        <w:t>users</w:t>
-      </w:r>
-      <w:proofErr w:type="spellEnd"/>
+        <w:t>DELETE</w:t>
+      </w:r>
+      <w:r>
+        <w:rPr>
+          <w:b/>
+          <w:bCs/>
+        </w:rPr>
+        <w:t xml:space="preserve"> update/:id</w:t>
+      </w:r>
+    </w:p>
+    <w:p>
+      <w:pPr>
+        <w:pStyle w:val="ListParagraph"/>
+        <w:numPr>
+          <w:ilvl w:val="0"/>
+          <w:numId w:val="3"/>
+        </w:numPr>
+        <w:rPr>
+          <w:rFonts w:eastAsiaTheme="minorEastAsia"/>
+          <w:b/>
+          <w:bCs/>
+        </w:rPr>
+      </w:pPr>
+      <w:r>
+        <w:rPr>
+          <w:b/>
+          <w:bCs/>
+        </w:rPr>
+        <w:t>{</w:t>
+      </w:r>
+      <w:r>
+        <w:br/>
+      </w:r>
+      <w:r>
+        <w:rPr>
+          <w:b/>
+          <w:bCs/>
+        </w:rPr>
+        <w:t xml:space="preserve">  Segmentti:</w:t>
+      </w:r>
+      <w:r>
+        <w:br/>
+      </w:r>
+      <w:r>
+        <w:rPr>
+          <w:b/>
+          <w:bCs/>
+        </w:rPr>
+        <w:t>}</w:t>
+      </w:r>
+    </w:p>
+    <w:p>
+      <w:pPr>
+        <w:pStyle w:val="ListParagraph"/>
+        <w:numPr>
+          <w:ilvl w:val="0"/>
+          <w:numId w:val="3"/>
+        </w:numPr>
+        <w:rPr>
+          <w:rFonts w:eastAsiaTheme="minorEastAsia"/>
+          <w:b/>
+          <w:bCs/>
+        </w:rPr>
+      </w:pPr>
+      <w:r>
+        <w:rPr>
+          <w:b/>
+          <w:bCs/>
+        </w:rPr>
+        <w:t>! Body:n Segmentin ja parametrin id:n oltava sama !</w:t>
+      </w:r>
+    </w:p>
+    <w:p>
+      <w:pPr>
+        <w:pStyle w:val="ListParagraph"/>
+        <w:numPr>
+          <w:ilvl w:val="0"/>
+          <w:numId w:val="3"/>
+        </w:numPr>
+        <w:rPr>
+          <w:rFonts w:eastAsiaTheme="minorEastAsia"/>
+        </w:rPr>
+      </w:pPr>
+      <w:r>
+        <w:rPr>
+          <w:b/>
+          <w:bCs/>
+        </w:rPr>
+        <w:t>Poista tuorein päivitys segmentistä</w:t>
+      </w:r>
+    </w:p>
+    <w:p>
+      <w:pPr>
+        <w:pStyle w:val="ListParagraph"/>
+        <w:numPr>
+          <w:ilvl w:val="0"/>
+          <w:numId w:val="3"/>
+        </w:numPr>
+        <w:rPr>
+          <w:rFonts w:eastAsiaTheme="minorEastAsia"/>
+        </w:rPr>
+      </w:pPr>
+      <w:r>
+        <w:rPr>
+          <w:b/>
+          <w:bCs/>
+        </w:rPr>
+        <w:t>!Käytettävä varoen! poistaa aina tuoreimman</w:t>
+      </w:r>
+    </w:p>
+    <w:p>
+      <w:pPr>
+        <w:rPr>
+          <w:rFonts w:eastAsiaTheme="minorEastAsia"/>
+        </w:rPr>
+      </w:pPr>
+    </w:p>
+    <w:p>
+      <w:pPr>
+        <w:rPr>
+          <w:b/>
+          <w:bCs/>
+        </w:rPr>
+      </w:pPr>
+      <w:r>
+        <w:rPr>
+          <w:b/>
+          <w:bCs/>
+        </w:rPr>
+        <w:t>GET /users</w:t>
+      </w:r>
     </w:p>
     <w:p>
       <w:pPr>
@@ -1191,17 +966,8 @@
           <w:b/>
           <w:bCs/>
         </w:rPr>
-        <w:t>POST /</w:t>
-      </w:r>
-      <w:proofErr w:type="spellStart"/>
-      <w:r>
-        <w:rPr>
-          <w:b/>
-          <w:bCs/>
-        </w:rPr>
-        <w:t>users</w:t>
-      </w:r>
-      <w:proofErr w:type="spellEnd"/>
+        <w:t>POST /users</w:t>
+      </w:r>
     </w:p>
     <w:p>
       <w:pPr>
@@ -1308,17 +1074,8 @@
           <w:b/>
           <w:bCs/>
         </w:rPr>
-        <w:t xml:space="preserve">Mikäli roolia ei anneta, se on oletuksena </w:t>
-      </w:r>
-      <w:proofErr w:type="spellStart"/>
-      <w:r>
-        <w:rPr>
-          <w:b/>
-          <w:bCs/>
-        </w:rPr>
-        <w:t>operator</w:t>
-      </w:r>
-      <w:proofErr w:type="spellEnd"/>
+        <w:t>Mikäli roolia ei anneta, se on oletuksena operator</w:t>
+      </w:r>
     </w:p>
     <w:p>
       <w:pPr>
@@ -1341,21 +1098,9 @@
     </w:p>
     <w:p>
       <w:r>
-        <w:t>POST /</w:t>
-      </w:r>
-      <w:proofErr w:type="spellStart"/>
-      <w:r>
-        <w:t>users</w:t>
-      </w:r>
-      <w:proofErr w:type="spellEnd"/>
-      <w:r>
-        <w:t>/</w:t>
-      </w:r>
-      <w:proofErr w:type="spellStart"/>
-      <w:r>
-        <w:t>login</w:t>
-      </w:r>
-      <w:proofErr w:type="spellEnd"/>
+        <w:lastRenderedPageBreak/>
+        <w:t>POST /users/login</w:t>
+      </w:r>
     </w:p>
     <w:p>
       <w:pPr>
@@ -1374,15 +1119,7 @@
     </w:p>
     <w:p>
       <w:r>
-        <w:t>GET /</w:t>
-      </w:r>
-      <w:proofErr w:type="spellStart"/>
-      <w:r>
-        <w:t>users</w:t>
-      </w:r>
-      <w:proofErr w:type="spellEnd"/>
-      <w:r>
-        <w:t>/:id</w:t>
+        <w:t>GET /users/:id</w:t>
       </w:r>
     </w:p>
     <w:p>
@@ -1412,23 +1149,7 @@
           <w:b/>
           <w:bCs/>
         </w:rPr>
-        <w:t>PUT /</w:t>
-      </w:r>
-      <w:proofErr w:type="spellStart"/>
-      <w:r>
-        <w:rPr>
-          <w:b/>
-          <w:bCs/>
-        </w:rPr>
-        <w:t>users</w:t>
-      </w:r>
-      <w:proofErr w:type="spellEnd"/>
-      <w:r>
-        <w:rPr>
-          <w:b/>
-          <w:bCs/>
-        </w:rPr>
-        <w:t>/:id</w:t>
+        <w:t>PUT /users/:id</w:t>
       </w:r>
     </w:p>
     <w:p>
@@ -1469,7 +1190,6 @@
           <w:b/>
           <w:bCs/>
         </w:rPr>
-        <w:lastRenderedPageBreak/>
         <w:t xml:space="preserve">  Sukunimi:</w:t>
       </w:r>
       <w:r>
@@ -1555,23 +1275,7 @@
           <w:b/>
           <w:bCs/>
         </w:rPr>
-        <w:t>DELETE /</w:t>
-      </w:r>
-      <w:proofErr w:type="spellStart"/>
-      <w:r>
-        <w:rPr>
-          <w:b/>
-          <w:bCs/>
-        </w:rPr>
-        <w:t>users</w:t>
-      </w:r>
-      <w:proofErr w:type="spellEnd"/>
-      <w:r>
-        <w:rPr>
-          <w:b/>
-          <w:bCs/>
-        </w:rPr>
-        <w:t>/:id</w:t>
+        <w:t>DELETE /users/:id</w:t>
       </w:r>
     </w:p>
     <w:p>
@@ -1601,21 +1305,12 @@
           <w:numId w:val="6"/>
         </w:numPr>
       </w:pPr>
-      <w:proofErr w:type="spellStart"/>
-      <w:r>
-        <w:rPr>
-          <w:b/>
-          <w:bCs/>
-        </w:rPr>
-        <w:t>Admin</w:t>
-      </w:r>
-      <w:proofErr w:type="spellEnd"/>
-      <w:r>
-        <w:rPr>
-          <w:b/>
-          <w:bCs/>
-        </w:rPr>
-        <w:t xml:space="preserve"> käyttäjiä ei voi poistaa</w:t>
+      <w:r>
+        <w:rPr>
+          <w:b/>
+          <w:bCs/>
+        </w:rPr>
+        <w:t>Admin käyttäjiä ei voi poistaa</w:t>
       </w:r>
     </w:p>
     <w:sectPr>
@@ -3612,6 +3307,7 @@
     <w:lsdException w:name="HTML Sample" w:semiHidden="1" w:unhideWhenUsed="1"/>
     <w:lsdException w:name="HTML Typewriter" w:semiHidden="1" w:unhideWhenUsed="1"/>
     <w:lsdException w:name="HTML Variable" w:semiHidden="1" w:unhideWhenUsed="1"/>
+    <w:lsdException w:name="Normal Table" w:semiHidden="1" w:unhideWhenUsed="1"/>
     <w:lsdException w:name="annotation subject" w:semiHidden="1" w:unhideWhenUsed="1"/>
     <w:lsdException w:name="No List" w:semiHidden="1" w:unhideWhenUsed="1"/>
     <w:lsdException w:name="Outline List 1" w:semiHidden="1" w:unhideWhenUsed="1"/>
@@ -3654,8 +3350,11 @@
     <w:lsdException w:name="Table Contemporary" w:semiHidden="1" w:unhideWhenUsed="1"/>
     <w:lsdException w:name="Table Elegant" w:semiHidden="1" w:unhideWhenUsed="1"/>
     <w:lsdException w:name="Table Professional" w:semiHidden="1" w:unhideWhenUsed="1"/>
+    <w:lsdException w:name="Table Subtle 1" w:semiHidden="1" w:unhideWhenUsed="1"/>
     <w:lsdException w:name="Table Subtle 2" w:semiHidden="1" w:unhideWhenUsed="1"/>
     <w:lsdException w:name="Table Web 1" w:semiHidden="1" w:unhideWhenUsed="1"/>
+    <w:lsdException w:name="Table Web 2" w:semiHidden="1" w:unhideWhenUsed="1"/>
+    <w:lsdException w:name="Table Web 3" w:semiHidden="1" w:unhideWhenUsed="1"/>
     <w:lsdException w:name="Balloon Text" w:semiHidden="1" w:unhideWhenUsed="1"/>
     <w:lsdException w:name="Table Grid" w:uiPriority="39"/>
     <w:lsdException w:name="Table Theme" w:semiHidden="1" w:unhideWhenUsed="1"/>

</xml_diff>